<commit_message>
Q 3 / 4 / 5
</commit_message>
<xml_diff>
--- a/Assignments/Ass7.docx
+++ b/Assignments/Ass7.docx
@@ -430,6 +430,14 @@
     </w:p>
     <w:p>
       <w:pPr>
+        <w:rPr>
+          <w:sz w:val="22"/>
+          <w:szCs w:val="22"/>
+        </w:rPr>
+      </w:pPr>
+    </w:p>
+    <w:p>
+      <w:pPr>
         <w:pStyle w:val="code"/>
         <w:widowControl/>
         <w:numPr>
@@ -869,22 +877,13 @@
               </w:rPr>
               <w:t xml:space="preserve">. </w:t>
             </w:r>
-            <w:proofErr w:type="gramStart"/>
-            <w:r>
-              <w:rPr>
-                <w:sz w:val="22"/>
-                <w:szCs w:val="22"/>
-              </w:rPr>
-              <w:t>S</w:t>
-            </w:r>
-            <w:r>
-              <w:rPr>
-                <w:sz w:val="22"/>
-                <w:szCs w:val="22"/>
-              </w:rPr>
-              <w:t>o</w:t>
-            </w:r>
-            <w:proofErr w:type="gramEnd"/>
+            <w:r>
+              <w:rPr>
+                <w:sz w:val="22"/>
+                <w:szCs w:val="22"/>
+              </w:rPr>
+              <w:t>So,</w:t>
+            </w:r>
             <w:r>
               <w:rPr>
                 <w:sz w:val="22"/>
@@ -898,6 +897,13 @@
                 <w:szCs w:val="22"/>
               </w:rPr>
               <w:t>anything but is taking up memory anyway.</w:t>
+            </w:r>
+            <w:r>
+              <w:rPr>
+                <w:sz w:val="22"/>
+                <w:szCs w:val="22"/>
+              </w:rPr>
+              <w:t xml:space="preserve"> Computed links store elements on the left in 2n+1 positions and on the right 2n+2 positions and if there is no element in that specific position the address is reserved in memory should an element be added. This can cause unused memory and therefore wasted space</w:t>
             </w:r>
           </w:p>
         </w:tc>
@@ -949,9 +955,181 @@
         <w:t>ary tree and a full binary tree</w:t>
       </w:r>
     </w:p>
+    <w:tbl>
+      <w:tblPr>
+        <w:tblStyle w:val="TableGrid"/>
+        <w:tblW w:w="0" w:type="auto"/>
+        <w:tblInd w:w="360" w:type="dxa"/>
+        <w:tblLook w:val="04A0" w:firstRow="1" w:lastRow="0" w:firstColumn="1" w:lastColumn="0" w:noHBand="0" w:noVBand="1"/>
+      </w:tblPr>
+      <w:tblGrid>
+        <w:gridCol w:w="9566"/>
+      </w:tblGrid>
+      <w:tr>
+        <w:tc>
+          <w:tcPr>
+            <w:tcW w:w="9926" w:type="dxa"/>
+          </w:tcPr>
+          <w:p>
+            <w:pPr>
+              <w:spacing w:before="0" w:after="0" w:line="240" w:lineRule="auto"/>
+              <w:rPr>
+                <w:sz w:val="22"/>
+                <w:szCs w:val="22"/>
+              </w:rPr>
+            </w:pPr>
+            <w:r>
+              <w:rPr>
+                <w:sz w:val="22"/>
+                <w:szCs w:val="22"/>
+              </w:rPr>
+              <w:t xml:space="preserve">A binary tree is full if all leaf nodes are at the same level and every </w:t>
+            </w:r>
+            <w:r>
+              <w:rPr>
+                <w:sz w:val="22"/>
+                <w:szCs w:val="22"/>
+              </w:rPr>
+              <w:t xml:space="preserve">parent </w:t>
+            </w:r>
+            <w:r>
+              <w:rPr>
+                <w:sz w:val="22"/>
+                <w:szCs w:val="22"/>
+              </w:rPr>
+              <w:t xml:space="preserve">node has exactly </w:t>
+            </w:r>
+            <w:r>
+              <w:rPr>
+                <w:sz w:val="22"/>
+                <w:szCs w:val="22"/>
+              </w:rPr>
+              <w:t>2 or 0</w:t>
+            </w:r>
+            <w:r>
+              <w:rPr>
+                <w:sz w:val="22"/>
+                <w:szCs w:val="22"/>
+              </w:rPr>
+              <w:t xml:space="preserve"> children. A tree is complete </w:t>
+            </w:r>
+            <w:r>
+              <w:rPr>
+                <w:sz w:val="22"/>
+                <w:szCs w:val="22"/>
+              </w:rPr>
+              <w:t>if it</w:t>
+            </w:r>
+            <w:r>
+              <w:rPr>
+                <w:sz w:val="22"/>
+                <w:szCs w:val="22"/>
+              </w:rPr>
+              <w:t xml:space="preserve"> is full or full </w:t>
+            </w:r>
+            <w:r>
+              <w:rPr>
+                <w:sz w:val="22"/>
+                <w:szCs w:val="22"/>
+              </w:rPr>
+              <w:t>to the n-1 level</w:t>
+            </w:r>
+            <w:r>
+              <w:rPr>
+                <w:sz w:val="22"/>
+                <w:szCs w:val="22"/>
+              </w:rPr>
+              <w:t xml:space="preserve"> </w:t>
+            </w:r>
+            <w:r>
+              <w:rPr>
+                <w:sz w:val="22"/>
+                <w:szCs w:val="22"/>
+              </w:rPr>
+              <w:t>and the</w:t>
+            </w:r>
+            <w:r>
+              <w:rPr>
+                <w:sz w:val="22"/>
+                <w:szCs w:val="22"/>
+              </w:rPr>
+              <w:t xml:space="preserve"> bottom level nodes that</w:t>
+            </w:r>
+            <w:r>
+              <w:rPr>
+                <w:sz w:val="22"/>
+                <w:szCs w:val="22"/>
+              </w:rPr>
+              <w:t xml:space="preserve"> are partially filled left to right. </w:t>
+            </w:r>
+          </w:p>
+        </w:tc>
+      </w:tr>
+    </w:tbl>
     <w:p>
       <w:pPr>
         <w:spacing w:before="0" w:after="0" w:line="240" w:lineRule="auto"/>
+        <w:ind w:left="360"/>
+        <w:rPr>
+          <w:sz w:val="22"/>
+          <w:szCs w:val="22"/>
+        </w:rPr>
+      </w:pPr>
+    </w:p>
+    <w:p>
+      <w:pPr>
+        <w:spacing w:before="0" w:after="0" w:line="240" w:lineRule="auto"/>
+        <w:ind w:left="360"/>
+        <w:rPr>
+          <w:sz w:val="22"/>
+          <w:szCs w:val="22"/>
+        </w:rPr>
+      </w:pPr>
+    </w:p>
+    <w:p>
+      <w:pPr>
+        <w:spacing w:before="0" w:after="0" w:line="240" w:lineRule="auto"/>
+        <w:ind w:left="360"/>
+        <w:rPr>
+          <w:sz w:val="22"/>
+          <w:szCs w:val="22"/>
+        </w:rPr>
+      </w:pPr>
+    </w:p>
+    <w:p>
+      <w:pPr>
+        <w:spacing w:before="0" w:after="0" w:line="240" w:lineRule="auto"/>
+        <w:ind w:left="360"/>
+        <w:rPr>
+          <w:sz w:val="22"/>
+          <w:szCs w:val="22"/>
+        </w:rPr>
+      </w:pPr>
+    </w:p>
+    <w:p>
+      <w:pPr>
+        <w:spacing w:before="0" w:after="0" w:line="240" w:lineRule="auto"/>
+        <w:ind w:left="360"/>
+        <w:rPr>
+          <w:sz w:val="22"/>
+          <w:szCs w:val="22"/>
+        </w:rPr>
+      </w:pPr>
+    </w:p>
+    <w:p>
+      <w:pPr>
+        <w:spacing w:before="0" w:after="0" w:line="240" w:lineRule="auto"/>
+        <w:ind w:left="360"/>
+        <w:rPr>
+          <w:sz w:val="22"/>
+          <w:szCs w:val="22"/>
+        </w:rPr>
+      </w:pPr>
+    </w:p>
+    <w:p>
+      <w:pPr>
+        <w:spacing w:before="0" w:after="0" w:line="240" w:lineRule="auto"/>
+        <w:ind w:left="360"/>
         <w:rPr>
           <w:sz w:val="22"/>
           <w:szCs w:val="22"/>
@@ -987,6 +1165,753 @@
         <w:t xml:space="preserve">, using computed links. </w:t>
       </w:r>
     </w:p>
+    <w:tbl>
+      <w:tblPr>
+        <w:tblStyle w:val="TableGrid"/>
+        <w:tblpPr w:leftFromText="180" w:rightFromText="180" w:vertAnchor="text" w:horzAnchor="margin" w:tblpY="36"/>
+        <w:tblW w:w="0" w:type="auto"/>
+        <w:tblLook w:val="04A0" w:firstRow="1" w:lastRow="0" w:firstColumn="1" w:lastColumn="0" w:noHBand="0" w:noVBand="1"/>
+      </w:tblPr>
+      <w:tblGrid>
+        <w:gridCol w:w="9926"/>
+      </w:tblGrid>
+      <w:tr>
+        <w:tc>
+          <w:tcPr>
+            <w:tcW w:w="9926" w:type="dxa"/>
+          </w:tcPr>
+          <w:p>
+            <w:pPr>
+              <w:rPr>
+                <w:sz w:val="22"/>
+                <w:szCs w:val="22"/>
+              </w:rPr>
+            </w:pPr>
+            <w:r>
+              <w:rPr>
+                <w:sz w:val="22"/>
+                <w:szCs w:val="22"/>
+              </w:rPr>
+              <w:t xml:space="preserve">The zero </w:t>
+            </w:r>
+            <w:r>
+              <w:rPr>
+                <w:sz w:val="22"/>
+                <w:szCs w:val="22"/>
+              </w:rPr>
+              <w:t>index</w:t>
+            </w:r>
+            <w:r>
+              <w:rPr>
+                <w:sz w:val="22"/>
+                <w:szCs w:val="22"/>
+              </w:rPr>
+              <w:t xml:space="preserve"> is the root, and the children follow in a 2n+1 index for the left nodes and a 2n+2 index for the right nodes. </w:t>
+            </w:r>
+          </w:p>
+        </w:tc>
+      </w:tr>
+    </w:tbl>
+    <w:tbl>
+      <w:tblPr>
+        <w:tblStyle w:val="TableGrid"/>
+        <w:tblW w:w="9965" w:type="dxa"/>
+        <w:jc w:val="center"/>
+        <w:tblLook w:val="04A0" w:firstRow="1" w:lastRow="0" w:firstColumn="1" w:lastColumn="0" w:noHBand="0" w:noVBand="1"/>
+      </w:tblPr>
+      <w:tblGrid>
+        <w:gridCol w:w="1201"/>
+        <w:gridCol w:w="972"/>
+        <w:gridCol w:w="977"/>
+        <w:gridCol w:w="977"/>
+        <w:gridCol w:w="976"/>
+        <w:gridCol w:w="972"/>
+        <w:gridCol w:w="972"/>
+        <w:gridCol w:w="974"/>
+        <w:gridCol w:w="972"/>
+        <w:gridCol w:w="972"/>
+      </w:tblGrid>
+      <w:tr>
+        <w:trPr>
+          <w:trHeight w:val="370"/>
+          <w:jc w:val="center"/>
+        </w:trPr>
+        <w:tc>
+          <w:tcPr>
+            <w:tcW w:w="1201" w:type="dxa"/>
+          </w:tcPr>
+          <w:p>
+            <w:pPr>
+              <w:spacing w:before="0" w:after="0" w:line="240" w:lineRule="auto"/>
+              <w:jc w:val="center"/>
+              <w:rPr>
+                <w:sz w:val="22"/>
+                <w:szCs w:val="22"/>
+              </w:rPr>
+            </w:pPr>
+            <w:r>
+              <w:rPr>
+                <w:sz w:val="22"/>
+                <w:szCs w:val="22"/>
+              </w:rPr>
+              <w:t>Index</w:t>
+            </w:r>
+          </w:p>
+        </w:tc>
+        <w:tc>
+          <w:tcPr>
+            <w:tcW w:w="972" w:type="dxa"/>
+          </w:tcPr>
+          <w:p>
+            <w:pPr>
+              <w:spacing w:before="0" w:after="0" w:line="240" w:lineRule="auto"/>
+              <w:jc w:val="center"/>
+              <w:rPr>
+                <w:sz w:val="22"/>
+                <w:szCs w:val="22"/>
+              </w:rPr>
+            </w:pPr>
+            <w:r>
+              <w:rPr>
+                <w:sz w:val="22"/>
+                <w:szCs w:val="22"/>
+              </w:rPr>
+              <w:t>0</w:t>
+            </w:r>
+          </w:p>
+        </w:tc>
+        <w:tc>
+          <w:tcPr>
+            <w:tcW w:w="977" w:type="dxa"/>
+          </w:tcPr>
+          <w:p>
+            <w:pPr>
+              <w:spacing w:before="0" w:after="0" w:line="240" w:lineRule="auto"/>
+              <w:jc w:val="center"/>
+              <w:rPr>
+                <w:sz w:val="22"/>
+                <w:szCs w:val="22"/>
+              </w:rPr>
+            </w:pPr>
+            <w:r>
+              <w:rPr>
+                <w:sz w:val="22"/>
+                <w:szCs w:val="22"/>
+              </w:rPr>
+              <w:t>1</w:t>
+            </w:r>
+          </w:p>
+        </w:tc>
+        <w:tc>
+          <w:tcPr>
+            <w:tcW w:w="977" w:type="dxa"/>
+          </w:tcPr>
+          <w:p>
+            <w:pPr>
+              <w:spacing w:before="0" w:after="0" w:line="240" w:lineRule="auto"/>
+              <w:jc w:val="center"/>
+              <w:rPr>
+                <w:sz w:val="22"/>
+                <w:szCs w:val="22"/>
+              </w:rPr>
+            </w:pPr>
+            <w:r>
+              <w:rPr>
+                <w:sz w:val="22"/>
+                <w:szCs w:val="22"/>
+              </w:rPr>
+              <w:t>2</w:t>
+            </w:r>
+          </w:p>
+        </w:tc>
+        <w:tc>
+          <w:tcPr>
+            <w:tcW w:w="976" w:type="dxa"/>
+          </w:tcPr>
+          <w:p>
+            <w:pPr>
+              <w:spacing w:before="0" w:after="0" w:line="240" w:lineRule="auto"/>
+              <w:jc w:val="center"/>
+              <w:rPr>
+                <w:sz w:val="22"/>
+                <w:szCs w:val="22"/>
+              </w:rPr>
+            </w:pPr>
+            <w:r>
+              <w:rPr>
+                <w:sz w:val="22"/>
+                <w:szCs w:val="22"/>
+              </w:rPr>
+              <w:t>3</w:t>
+            </w:r>
+          </w:p>
+        </w:tc>
+        <w:tc>
+          <w:tcPr>
+            <w:tcW w:w="972" w:type="dxa"/>
+          </w:tcPr>
+          <w:p>
+            <w:pPr>
+              <w:spacing w:before="0" w:after="0" w:line="240" w:lineRule="auto"/>
+              <w:jc w:val="center"/>
+              <w:rPr>
+                <w:sz w:val="22"/>
+                <w:szCs w:val="22"/>
+              </w:rPr>
+            </w:pPr>
+            <w:r>
+              <w:rPr>
+                <w:sz w:val="22"/>
+                <w:szCs w:val="22"/>
+              </w:rPr>
+              <w:t>4</w:t>
+            </w:r>
+          </w:p>
+        </w:tc>
+        <w:tc>
+          <w:tcPr>
+            <w:tcW w:w="972" w:type="dxa"/>
+          </w:tcPr>
+          <w:p>
+            <w:pPr>
+              <w:spacing w:before="0" w:after="0" w:line="240" w:lineRule="auto"/>
+              <w:jc w:val="center"/>
+              <w:rPr>
+                <w:sz w:val="22"/>
+                <w:szCs w:val="22"/>
+              </w:rPr>
+            </w:pPr>
+            <w:r>
+              <w:rPr>
+                <w:sz w:val="22"/>
+                <w:szCs w:val="22"/>
+              </w:rPr>
+              <w:t>5</w:t>
+            </w:r>
+          </w:p>
+        </w:tc>
+        <w:tc>
+          <w:tcPr>
+            <w:tcW w:w="974" w:type="dxa"/>
+          </w:tcPr>
+          <w:p>
+            <w:pPr>
+              <w:spacing w:before="0" w:after="0" w:line="240" w:lineRule="auto"/>
+              <w:jc w:val="center"/>
+              <w:rPr>
+                <w:sz w:val="22"/>
+                <w:szCs w:val="22"/>
+              </w:rPr>
+            </w:pPr>
+            <w:r>
+              <w:rPr>
+                <w:sz w:val="22"/>
+                <w:szCs w:val="22"/>
+              </w:rPr>
+              <w:t>6</w:t>
+            </w:r>
+          </w:p>
+        </w:tc>
+        <w:tc>
+          <w:tcPr>
+            <w:tcW w:w="972" w:type="dxa"/>
+          </w:tcPr>
+          <w:p>
+            <w:pPr>
+              <w:spacing w:before="0" w:after="0" w:line="240" w:lineRule="auto"/>
+              <w:jc w:val="center"/>
+              <w:rPr>
+                <w:sz w:val="22"/>
+                <w:szCs w:val="22"/>
+              </w:rPr>
+            </w:pPr>
+            <w:r>
+              <w:rPr>
+                <w:sz w:val="22"/>
+                <w:szCs w:val="22"/>
+              </w:rPr>
+              <w:t>7</w:t>
+            </w:r>
+          </w:p>
+        </w:tc>
+        <w:tc>
+          <w:tcPr>
+            <w:tcW w:w="972" w:type="dxa"/>
+          </w:tcPr>
+          <w:p>
+            <w:pPr>
+              <w:spacing w:before="0" w:after="0" w:line="240" w:lineRule="auto"/>
+              <w:jc w:val="center"/>
+              <w:rPr>
+                <w:sz w:val="22"/>
+                <w:szCs w:val="22"/>
+              </w:rPr>
+            </w:pPr>
+            <w:r>
+              <w:rPr>
+                <w:sz w:val="22"/>
+                <w:szCs w:val="22"/>
+              </w:rPr>
+              <w:t>8</w:t>
+            </w:r>
+          </w:p>
+        </w:tc>
+      </w:tr>
+      <w:tr>
+        <w:trPr>
+          <w:trHeight w:val="347"/>
+          <w:jc w:val="center"/>
+        </w:trPr>
+        <w:tc>
+          <w:tcPr>
+            <w:tcW w:w="1201" w:type="dxa"/>
+          </w:tcPr>
+          <w:p>
+            <w:pPr>
+              <w:spacing w:before="0" w:after="0" w:line="240" w:lineRule="auto"/>
+              <w:jc w:val="center"/>
+              <w:rPr>
+                <w:sz w:val="22"/>
+                <w:szCs w:val="22"/>
+              </w:rPr>
+            </w:pPr>
+            <w:r>
+              <w:rPr>
+                <w:sz w:val="22"/>
+                <w:szCs w:val="22"/>
+              </w:rPr>
+              <w:t>Value</w:t>
+            </w:r>
+          </w:p>
+        </w:tc>
+        <w:tc>
+          <w:tcPr>
+            <w:tcW w:w="972" w:type="dxa"/>
+          </w:tcPr>
+          <w:p>
+            <w:pPr>
+              <w:spacing w:before="0" w:after="0" w:line="240" w:lineRule="auto"/>
+              <w:jc w:val="center"/>
+              <w:rPr>
+                <w:sz w:val="22"/>
+                <w:szCs w:val="22"/>
+              </w:rPr>
+            </w:pPr>
+            <w:r>
+              <w:rPr>
+                <w:sz w:val="22"/>
+                <w:szCs w:val="22"/>
+              </w:rPr>
+              <w:t>J</w:t>
+            </w:r>
+          </w:p>
+        </w:tc>
+        <w:tc>
+          <w:tcPr>
+            <w:tcW w:w="977" w:type="dxa"/>
+          </w:tcPr>
+          <w:p>
+            <w:pPr>
+              <w:spacing w:before="0" w:after="0" w:line="240" w:lineRule="auto"/>
+              <w:jc w:val="center"/>
+              <w:rPr>
+                <w:sz w:val="22"/>
+                <w:szCs w:val="22"/>
+              </w:rPr>
+            </w:pPr>
+            <w:r>
+              <w:rPr>
+                <w:sz w:val="22"/>
+                <w:szCs w:val="22"/>
+              </w:rPr>
+              <w:t>D</w:t>
+            </w:r>
+          </w:p>
+        </w:tc>
+        <w:tc>
+          <w:tcPr>
+            <w:tcW w:w="977" w:type="dxa"/>
+          </w:tcPr>
+          <w:p>
+            <w:pPr>
+              <w:spacing w:before="0" w:after="0" w:line="240" w:lineRule="auto"/>
+              <w:jc w:val="center"/>
+              <w:rPr>
+                <w:sz w:val="22"/>
+                <w:szCs w:val="22"/>
+              </w:rPr>
+            </w:pPr>
+            <w:r>
+              <w:rPr>
+                <w:sz w:val="22"/>
+                <w:szCs w:val="22"/>
+              </w:rPr>
+              <w:t>Q</w:t>
+            </w:r>
+          </w:p>
+        </w:tc>
+        <w:tc>
+          <w:tcPr>
+            <w:tcW w:w="976" w:type="dxa"/>
+          </w:tcPr>
+          <w:p>
+            <w:pPr>
+              <w:spacing w:before="0" w:after="0" w:line="240" w:lineRule="auto"/>
+              <w:jc w:val="center"/>
+              <w:rPr>
+                <w:sz w:val="22"/>
+                <w:szCs w:val="22"/>
+              </w:rPr>
+            </w:pPr>
+            <w:r>
+              <w:rPr>
+                <w:sz w:val="22"/>
+                <w:szCs w:val="22"/>
+              </w:rPr>
+              <w:t>B</w:t>
+            </w:r>
+          </w:p>
+        </w:tc>
+        <w:tc>
+          <w:tcPr>
+            <w:tcW w:w="972" w:type="dxa"/>
+          </w:tcPr>
+          <w:p>
+            <w:pPr>
+              <w:spacing w:before="0" w:after="0" w:line="240" w:lineRule="auto"/>
+              <w:jc w:val="center"/>
+              <w:rPr>
+                <w:sz w:val="22"/>
+                <w:szCs w:val="22"/>
+              </w:rPr>
+            </w:pPr>
+          </w:p>
+        </w:tc>
+        <w:tc>
+          <w:tcPr>
+            <w:tcW w:w="972" w:type="dxa"/>
+          </w:tcPr>
+          <w:p>
+            <w:pPr>
+              <w:spacing w:before="0" w:after="0" w:line="240" w:lineRule="auto"/>
+              <w:jc w:val="center"/>
+              <w:rPr>
+                <w:sz w:val="22"/>
+                <w:szCs w:val="22"/>
+              </w:rPr>
+            </w:pPr>
+            <w:r>
+              <w:rPr>
+                <w:sz w:val="22"/>
+                <w:szCs w:val="22"/>
+              </w:rPr>
+              <w:t>I</w:t>
+            </w:r>
+          </w:p>
+        </w:tc>
+        <w:tc>
+          <w:tcPr>
+            <w:tcW w:w="974" w:type="dxa"/>
+          </w:tcPr>
+          <w:p>
+            <w:pPr>
+              <w:spacing w:before="0" w:after="0" w:line="240" w:lineRule="auto"/>
+              <w:jc w:val="center"/>
+              <w:rPr>
+                <w:sz w:val="22"/>
+                <w:szCs w:val="22"/>
+              </w:rPr>
+            </w:pPr>
+            <w:r>
+              <w:rPr>
+                <w:sz w:val="22"/>
+                <w:szCs w:val="22"/>
+              </w:rPr>
+              <w:t>T</w:t>
+            </w:r>
+          </w:p>
+        </w:tc>
+        <w:tc>
+          <w:tcPr>
+            <w:tcW w:w="972" w:type="dxa"/>
+          </w:tcPr>
+          <w:p>
+            <w:pPr>
+              <w:spacing w:before="0" w:after="0" w:line="240" w:lineRule="auto"/>
+              <w:jc w:val="center"/>
+              <w:rPr>
+                <w:sz w:val="22"/>
+                <w:szCs w:val="22"/>
+              </w:rPr>
+            </w:pPr>
+          </w:p>
+        </w:tc>
+        <w:tc>
+          <w:tcPr>
+            <w:tcW w:w="972" w:type="dxa"/>
+          </w:tcPr>
+          <w:p>
+            <w:pPr>
+              <w:spacing w:before="0" w:after="0" w:line="240" w:lineRule="auto"/>
+              <w:jc w:val="center"/>
+              <w:rPr>
+                <w:sz w:val="22"/>
+                <w:szCs w:val="22"/>
+              </w:rPr>
+            </w:pPr>
+          </w:p>
+        </w:tc>
+      </w:tr>
+      <w:tr>
+        <w:tblPrEx>
+          <w:jc w:val="left"/>
+        </w:tblPrEx>
+        <w:trPr>
+          <w:gridAfter w:val="4"/>
+          <w:wAfter w:w="3890" w:type="dxa"/>
+          <w:trHeight w:val="370"/>
+        </w:trPr>
+        <w:tc>
+          <w:tcPr>
+            <w:tcW w:w="1201" w:type="dxa"/>
+          </w:tcPr>
+          <w:p>
+            <w:pPr>
+              <w:spacing w:before="0" w:after="0" w:line="240" w:lineRule="auto"/>
+              <w:jc w:val="center"/>
+              <w:rPr>
+                <w:sz w:val="22"/>
+                <w:szCs w:val="22"/>
+              </w:rPr>
+            </w:pPr>
+            <w:r>
+              <w:rPr>
+                <w:sz w:val="22"/>
+                <w:szCs w:val="22"/>
+              </w:rPr>
+              <w:t>9</w:t>
+            </w:r>
+          </w:p>
+        </w:tc>
+        <w:tc>
+          <w:tcPr>
+            <w:tcW w:w="972" w:type="dxa"/>
+          </w:tcPr>
+          <w:p>
+            <w:pPr>
+              <w:spacing w:before="0" w:after="0" w:line="240" w:lineRule="auto"/>
+              <w:jc w:val="center"/>
+              <w:rPr>
+                <w:sz w:val="22"/>
+                <w:szCs w:val="22"/>
+              </w:rPr>
+            </w:pPr>
+            <w:r>
+              <w:rPr>
+                <w:sz w:val="22"/>
+                <w:szCs w:val="22"/>
+              </w:rPr>
+              <w:t>10</w:t>
+            </w:r>
+          </w:p>
+        </w:tc>
+        <w:tc>
+          <w:tcPr>
+            <w:tcW w:w="977" w:type="dxa"/>
+          </w:tcPr>
+          <w:p>
+            <w:pPr>
+              <w:spacing w:before="0" w:after="0" w:line="240" w:lineRule="auto"/>
+              <w:jc w:val="center"/>
+              <w:rPr>
+                <w:sz w:val="22"/>
+                <w:szCs w:val="22"/>
+              </w:rPr>
+            </w:pPr>
+            <w:r>
+              <w:rPr>
+                <w:sz w:val="22"/>
+                <w:szCs w:val="22"/>
+              </w:rPr>
+              <w:t>11</w:t>
+            </w:r>
+          </w:p>
+        </w:tc>
+        <w:tc>
+          <w:tcPr>
+            <w:tcW w:w="977" w:type="dxa"/>
+          </w:tcPr>
+          <w:p>
+            <w:pPr>
+              <w:spacing w:before="0" w:after="0" w:line="240" w:lineRule="auto"/>
+              <w:jc w:val="center"/>
+              <w:rPr>
+                <w:sz w:val="22"/>
+                <w:szCs w:val="22"/>
+              </w:rPr>
+            </w:pPr>
+            <w:r>
+              <w:rPr>
+                <w:sz w:val="22"/>
+                <w:szCs w:val="22"/>
+              </w:rPr>
+              <w:t>12</w:t>
+            </w:r>
+          </w:p>
+        </w:tc>
+        <w:tc>
+          <w:tcPr>
+            <w:tcW w:w="976" w:type="dxa"/>
+          </w:tcPr>
+          <w:p>
+            <w:pPr>
+              <w:spacing w:before="0" w:after="0" w:line="240" w:lineRule="auto"/>
+              <w:jc w:val="center"/>
+              <w:rPr>
+                <w:sz w:val="22"/>
+                <w:szCs w:val="22"/>
+              </w:rPr>
+            </w:pPr>
+            <w:r>
+              <w:rPr>
+                <w:sz w:val="22"/>
+                <w:szCs w:val="22"/>
+              </w:rPr>
+              <w:t>13</w:t>
+            </w:r>
+          </w:p>
+        </w:tc>
+        <w:tc>
+          <w:tcPr>
+            <w:tcW w:w="972" w:type="dxa"/>
+          </w:tcPr>
+          <w:p>
+            <w:pPr>
+              <w:spacing w:before="0" w:after="0" w:line="240" w:lineRule="auto"/>
+              <w:jc w:val="center"/>
+              <w:rPr>
+                <w:sz w:val="22"/>
+                <w:szCs w:val="22"/>
+              </w:rPr>
+            </w:pPr>
+            <w:r>
+              <w:rPr>
+                <w:sz w:val="22"/>
+                <w:szCs w:val="22"/>
+              </w:rPr>
+              <w:t>14</w:t>
+            </w:r>
+          </w:p>
+        </w:tc>
+      </w:tr>
+      <w:tr>
+        <w:tblPrEx>
+          <w:jc w:val="left"/>
+        </w:tblPrEx>
+        <w:trPr>
+          <w:gridAfter w:val="4"/>
+          <w:wAfter w:w="3890" w:type="dxa"/>
+          <w:trHeight w:val="347"/>
+        </w:trPr>
+        <w:tc>
+          <w:tcPr>
+            <w:tcW w:w="1201" w:type="dxa"/>
+          </w:tcPr>
+          <w:p>
+            <w:pPr>
+              <w:spacing w:before="0" w:after="0" w:line="240" w:lineRule="auto"/>
+              <w:jc w:val="center"/>
+              <w:rPr>
+                <w:sz w:val="22"/>
+                <w:szCs w:val="22"/>
+              </w:rPr>
+            </w:pPr>
+          </w:p>
+        </w:tc>
+        <w:tc>
+          <w:tcPr>
+            <w:tcW w:w="972" w:type="dxa"/>
+          </w:tcPr>
+          <w:p>
+            <w:pPr>
+              <w:spacing w:before="0" w:after="0" w:line="240" w:lineRule="auto"/>
+              <w:jc w:val="center"/>
+              <w:rPr>
+                <w:sz w:val="22"/>
+                <w:szCs w:val="22"/>
+              </w:rPr>
+            </w:pPr>
+          </w:p>
+        </w:tc>
+        <w:tc>
+          <w:tcPr>
+            <w:tcW w:w="977" w:type="dxa"/>
+          </w:tcPr>
+          <w:p>
+            <w:pPr>
+              <w:spacing w:before="0" w:after="0" w:line="240" w:lineRule="auto"/>
+              <w:jc w:val="center"/>
+              <w:rPr>
+                <w:sz w:val="22"/>
+                <w:szCs w:val="22"/>
+              </w:rPr>
+            </w:pPr>
+          </w:p>
+        </w:tc>
+        <w:tc>
+          <w:tcPr>
+            <w:tcW w:w="977" w:type="dxa"/>
+          </w:tcPr>
+          <w:p>
+            <w:pPr>
+              <w:spacing w:before="0" w:after="0" w:line="240" w:lineRule="auto"/>
+              <w:jc w:val="center"/>
+              <w:rPr>
+                <w:sz w:val="22"/>
+                <w:szCs w:val="22"/>
+              </w:rPr>
+            </w:pPr>
+          </w:p>
+        </w:tc>
+        <w:tc>
+          <w:tcPr>
+            <w:tcW w:w="976" w:type="dxa"/>
+          </w:tcPr>
+          <w:p>
+            <w:pPr>
+              <w:spacing w:before="0" w:after="0" w:line="240" w:lineRule="auto"/>
+              <w:jc w:val="center"/>
+              <w:rPr>
+                <w:sz w:val="22"/>
+                <w:szCs w:val="22"/>
+              </w:rPr>
+            </w:pPr>
+            <w:r>
+              <w:rPr>
+                <w:sz w:val="22"/>
+                <w:szCs w:val="22"/>
+              </w:rPr>
+              <w:t>S</w:t>
+            </w:r>
+          </w:p>
+        </w:tc>
+        <w:tc>
+          <w:tcPr>
+            <w:tcW w:w="972" w:type="dxa"/>
+          </w:tcPr>
+          <w:p>
+            <w:pPr>
+              <w:spacing w:before="0" w:after="0" w:line="240" w:lineRule="auto"/>
+              <w:jc w:val="center"/>
+              <w:rPr>
+                <w:sz w:val="22"/>
+                <w:szCs w:val="22"/>
+              </w:rPr>
+            </w:pPr>
+          </w:p>
+        </w:tc>
+      </w:tr>
+    </w:tbl>
     <w:p>
       <w:pPr>
         <w:spacing w:before="0" w:after="0" w:line="240" w:lineRule="auto"/>
@@ -999,6 +1924,16 @@
     <w:p>
       <w:pPr>
         <w:spacing w:before="0" w:after="0" w:line="240" w:lineRule="auto"/>
+        <w:rPr>
+          <w:sz w:val="22"/>
+          <w:szCs w:val="22"/>
+        </w:rPr>
+      </w:pPr>
+    </w:p>
+    <w:p>
+      <w:pPr>
+        <w:spacing w:before="0" w:after="0" w:line="240" w:lineRule="auto"/>
+        <w:ind w:left="360"/>
         <w:rPr>
           <w:sz w:val="22"/>
           <w:szCs w:val="22"/>
@@ -1013,17 +1948,9 @@
           <w:lang w:val="en-US"/>
         </w:rPr>
         <w:drawing>
-          <wp:anchor distT="0" distB="0" distL="114300" distR="114300" simplePos="0" relativeHeight="251680768" behindDoc="0" locked="0" layoutInCell="1" allowOverlap="1" wp14:anchorId="46E35A58" wp14:editId="444B7943">
-            <wp:simplePos x="0" y="0"/>
-            <wp:positionH relativeFrom="column">
-              <wp:posOffset>455930</wp:posOffset>
-            </wp:positionH>
-            <wp:positionV relativeFrom="paragraph">
-              <wp:posOffset>227965</wp:posOffset>
-            </wp:positionV>
+          <wp:inline distT="0" distB="0" distL="0" distR="0" wp14:anchorId="46E35A58" wp14:editId="360F7856">
             <wp:extent cx="2209800" cy="876300"/>
-            <wp:effectExtent l="19050" t="0" r="0" b="0"/>
-            <wp:wrapTopAndBottom/>
+            <wp:effectExtent l="0" t="0" r="0" b="0"/>
             <wp:docPr id="934065860" name="Picture 934065860" descr="A black lines with letters and numbers&#10;&#10;Description automatically generated"/>
             <wp:cNvGraphicFramePr>
               <a:graphicFrameLocks xmlns:a="http://schemas.openxmlformats.org/drawingml/2006/main" noChangeAspect="1"/>
@@ -1038,7 +1965,13 @@
                     </pic:cNvPicPr>
                   </pic:nvPicPr>
                   <pic:blipFill>
-                    <a:blip r:embed="rId8" cstate="print"/>
+                    <a:blip r:embed="rId8" cstate="print">
+                      <a:extLst>
+                        <a:ext uri="{28A0092B-C50C-407E-A947-70E740481C1C}">
+                          <a14:useLocalDpi xmlns:a14="http://schemas.microsoft.com/office/drawing/2010/main" val="0"/>
+                        </a:ext>
+                      </a:extLst>
+                    </a:blip>
                     <a:srcRect/>
                     <a:stretch>
                       <a:fillRect/>
@@ -1063,19 +1996,9 @@
                 </pic:pic>
               </a:graphicData>
             </a:graphic>
-          </wp:anchor>
+          </wp:inline>
         </w:drawing>
       </w:r>
-    </w:p>
-    <w:p>
-      <w:pPr>
-        <w:spacing w:before="0" w:after="0" w:line="240" w:lineRule="auto"/>
-        <w:ind w:left="360"/>
-        <w:rPr>
-          <w:sz w:val="22"/>
-          <w:szCs w:val="22"/>
-        </w:rPr>
-      </w:pPr>
     </w:p>
     <w:p>
       <w:pPr>
@@ -1104,7 +2027,6 @@
           <w:sz w:val="22"/>
           <w:szCs w:val="22"/>
         </w:rPr>
-        <w:lastRenderedPageBreak/>
         <w:t>Explain how the tree below can be stored in the array then insert elements of this tree into array</w:t>
       </w:r>
       <w:r>
@@ -1125,6 +2047,60 @@
         </w:rPr>
       </w:pPr>
     </w:p>
+    <w:tbl>
+      <w:tblPr>
+        <w:tblStyle w:val="TableGrid"/>
+        <w:tblpPr w:leftFromText="180" w:rightFromText="180" w:vertAnchor="text" w:horzAnchor="margin" w:tblpY="36"/>
+        <w:tblW w:w="0" w:type="auto"/>
+        <w:tblLook w:val="04A0" w:firstRow="1" w:lastRow="0" w:firstColumn="1" w:lastColumn="0" w:noHBand="0" w:noVBand="1"/>
+      </w:tblPr>
+      <w:tblGrid>
+        <w:gridCol w:w="9926"/>
+      </w:tblGrid>
+      <w:tr>
+        <w:tc>
+          <w:tcPr>
+            <w:tcW w:w="9926" w:type="dxa"/>
+          </w:tcPr>
+          <w:p>
+            <w:pPr>
+              <w:rPr>
+                <w:sz w:val="22"/>
+                <w:szCs w:val="22"/>
+              </w:rPr>
+            </w:pPr>
+            <w:r>
+              <w:rPr>
+                <w:sz w:val="22"/>
+                <w:szCs w:val="22"/>
+              </w:rPr>
+              <w:t xml:space="preserve">The 0 index is the </w:t>
+            </w:r>
+            <w:r>
+              <w:rPr>
+                <w:sz w:val="22"/>
+                <w:szCs w:val="22"/>
+              </w:rPr>
+              <w:t>root,</w:t>
+            </w:r>
+            <w:r>
+              <w:rPr>
+                <w:sz w:val="22"/>
+                <w:szCs w:val="22"/>
+              </w:rPr>
+              <w:t xml:space="preserve"> and the children follow in a first come first serve order </w:t>
+            </w:r>
+            <w:r>
+              <w:rPr>
+                <w:sz w:val="22"/>
+                <w:szCs w:val="22"/>
+              </w:rPr>
+              <w:t>(WIP: is it read right to left ??)</w:t>
+            </w:r>
+          </w:p>
+        </w:tc>
+      </w:tr>
+    </w:tbl>
     <w:p>
       <w:pPr>
         <w:spacing w:before="0" w:after="0" w:line="240" w:lineRule="auto"/>
@@ -1134,11 +2110,485 @@
         </w:rPr>
       </w:pPr>
     </w:p>
+    <w:tbl>
+      <w:tblPr>
+        <w:tblW w:w="8130" w:type="dxa"/>
+        <w:tblInd w:w="166" w:type="dxa"/>
+        <w:tblBorders>
+          <w:top w:val="single" w:sz="4" w:space="0" w:color="auto"/>
+          <w:left w:val="single" w:sz="4" w:space="0" w:color="auto"/>
+          <w:bottom w:val="single" w:sz="4" w:space="0" w:color="auto"/>
+          <w:right w:val="single" w:sz="4" w:space="0" w:color="auto"/>
+          <w:insideH w:val="single" w:sz="4" w:space="0" w:color="auto"/>
+          <w:insideV w:val="single" w:sz="4" w:space="0" w:color="auto"/>
+        </w:tblBorders>
+        <w:tblLook w:val="0000" w:firstRow="0" w:lastRow="0" w:firstColumn="0" w:lastColumn="0" w:noHBand="0" w:noVBand="0"/>
+      </w:tblPr>
+      <w:tblGrid>
+        <w:gridCol w:w="585"/>
+        <w:gridCol w:w="645"/>
+        <w:gridCol w:w="615"/>
+        <w:gridCol w:w="675"/>
+        <w:gridCol w:w="570"/>
+        <w:gridCol w:w="630"/>
+        <w:gridCol w:w="585"/>
+        <w:gridCol w:w="645"/>
+        <w:gridCol w:w="525"/>
+        <w:gridCol w:w="600"/>
+        <w:gridCol w:w="435"/>
+        <w:gridCol w:w="570"/>
+        <w:gridCol w:w="540"/>
+        <w:gridCol w:w="510"/>
+      </w:tblGrid>
+      <w:tr>
+        <w:tblPrEx>
+          <w:tblCellMar>
+            <w:top w:w="0" w:type="dxa"/>
+            <w:bottom w:w="0" w:type="dxa"/>
+          </w:tblCellMar>
+        </w:tblPrEx>
+        <w:trPr>
+          <w:trHeight w:val="405"/>
+        </w:trPr>
+        <w:tc>
+          <w:tcPr>
+            <w:tcW w:w="585" w:type="dxa"/>
+          </w:tcPr>
+          <w:p>
+            <w:pPr>
+              <w:spacing w:before="0" w:after="0" w:line="240" w:lineRule="auto"/>
+              <w:jc w:val="center"/>
+              <w:rPr>
+                <w:sz w:val="22"/>
+                <w:szCs w:val="22"/>
+              </w:rPr>
+            </w:pPr>
+            <w:r>
+              <w:rPr>
+                <w:sz w:val="22"/>
+                <w:szCs w:val="22"/>
+              </w:rPr>
+              <w:t>2</w:t>
+            </w:r>
+          </w:p>
+        </w:tc>
+        <w:tc>
+          <w:tcPr>
+            <w:tcW w:w="645" w:type="dxa"/>
+          </w:tcPr>
+          <w:p>
+            <w:pPr>
+              <w:spacing w:before="0" w:after="0" w:line="240" w:lineRule="auto"/>
+              <w:jc w:val="center"/>
+              <w:rPr>
+                <w:sz w:val="22"/>
+                <w:szCs w:val="22"/>
+              </w:rPr>
+            </w:pPr>
+            <w:r>
+              <w:rPr>
+                <w:sz w:val="22"/>
+                <w:szCs w:val="22"/>
+              </w:rPr>
+              <w:t>1</w:t>
+            </w:r>
+          </w:p>
+        </w:tc>
+        <w:tc>
+          <w:tcPr>
+            <w:tcW w:w="615" w:type="dxa"/>
+          </w:tcPr>
+          <w:p>
+            <w:pPr>
+              <w:spacing w:before="0" w:after="0" w:line="240" w:lineRule="auto"/>
+              <w:jc w:val="center"/>
+              <w:rPr>
+                <w:sz w:val="22"/>
+                <w:szCs w:val="22"/>
+              </w:rPr>
+            </w:pPr>
+            <w:r>
+              <w:rPr>
+                <w:sz w:val="22"/>
+                <w:szCs w:val="22"/>
+              </w:rPr>
+              <w:t>4</w:t>
+            </w:r>
+          </w:p>
+        </w:tc>
+        <w:tc>
+          <w:tcPr>
+            <w:tcW w:w="675" w:type="dxa"/>
+          </w:tcPr>
+          <w:p>
+            <w:pPr>
+              <w:spacing w:before="0" w:after="0" w:line="240" w:lineRule="auto"/>
+              <w:jc w:val="center"/>
+              <w:rPr>
+                <w:sz w:val="22"/>
+                <w:szCs w:val="22"/>
+              </w:rPr>
+            </w:pPr>
+            <w:r>
+              <w:rPr>
+                <w:sz w:val="22"/>
+                <w:szCs w:val="22"/>
+              </w:rPr>
+              <w:t>3</w:t>
+            </w:r>
+          </w:p>
+        </w:tc>
+        <w:tc>
+          <w:tcPr>
+            <w:tcW w:w="570" w:type="dxa"/>
+          </w:tcPr>
+          <w:p>
+            <w:pPr>
+              <w:spacing w:before="0" w:after="0" w:line="240" w:lineRule="auto"/>
+              <w:jc w:val="center"/>
+              <w:rPr>
+                <w:sz w:val="22"/>
+                <w:szCs w:val="22"/>
+              </w:rPr>
+            </w:pPr>
+            <w:r>
+              <w:rPr>
+                <w:sz w:val="22"/>
+                <w:szCs w:val="22"/>
+              </w:rPr>
+              <w:t>5</w:t>
+            </w:r>
+          </w:p>
+        </w:tc>
+        <w:tc>
+          <w:tcPr>
+            <w:tcW w:w="630" w:type="dxa"/>
+          </w:tcPr>
+          <w:p>
+            <w:pPr>
+              <w:spacing w:before="0" w:after="0" w:line="240" w:lineRule="auto"/>
+              <w:jc w:val="center"/>
+              <w:rPr>
+                <w:sz w:val="22"/>
+                <w:szCs w:val="22"/>
+              </w:rPr>
+            </w:pPr>
+          </w:p>
+        </w:tc>
+        <w:tc>
+          <w:tcPr>
+            <w:tcW w:w="585" w:type="dxa"/>
+          </w:tcPr>
+          <w:p>
+            <w:pPr>
+              <w:spacing w:before="0" w:after="0" w:line="240" w:lineRule="auto"/>
+              <w:jc w:val="center"/>
+              <w:rPr>
+                <w:sz w:val="22"/>
+                <w:szCs w:val="22"/>
+              </w:rPr>
+            </w:pPr>
+            <w:r>
+              <w:rPr>
+                <w:sz w:val="22"/>
+                <w:szCs w:val="22"/>
+              </w:rPr>
+              <w:t>6</w:t>
+            </w:r>
+          </w:p>
+        </w:tc>
+        <w:tc>
+          <w:tcPr>
+            <w:tcW w:w="645" w:type="dxa"/>
+          </w:tcPr>
+          <w:p>
+            <w:pPr>
+              <w:spacing w:before="0" w:after="0" w:line="240" w:lineRule="auto"/>
+              <w:jc w:val="center"/>
+              <w:rPr>
+                <w:sz w:val="22"/>
+                <w:szCs w:val="22"/>
+              </w:rPr>
+            </w:pPr>
+          </w:p>
+        </w:tc>
+        <w:tc>
+          <w:tcPr>
+            <w:tcW w:w="525" w:type="dxa"/>
+          </w:tcPr>
+          <w:p>
+            <w:pPr>
+              <w:spacing w:before="0" w:after="0" w:line="240" w:lineRule="auto"/>
+              <w:jc w:val="center"/>
+              <w:rPr>
+                <w:sz w:val="22"/>
+                <w:szCs w:val="22"/>
+              </w:rPr>
+            </w:pPr>
+          </w:p>
+        </w:tc>
+        <w:tc>
+          <w:tcPr>
+            <w:tcW w:w="600" w:type="dxa"/>
+          </w:tcPr>
+          <w:p>
+            <w:pPr>
+              <w:spacing w:before="0" w:after="0" w:line="240" w:lineRule="auto"/>
+              <w:jc w:val="center"/>
+              <w:rPr>
+                <w:sz w:val="22"/>
+                <w:szCs w:val="22"/>
+              </w:rPr>
+            </w:pPr>
+          </w:p>
+        </w:tc>
+        <w:tc>
+          <w:tcPr>
+            <w:tcW w:w="435" w:type="dxa"/>
+          </w:tcPr>
+          <w:p>
+            <w:pPr>
+              <w:spacing w:before="0" w:after="0" w:line="240" w:lineRule="auto"/>
+              <w:jc w:val="center"/>
+              <w:rPr>
+                <w:sz w:val="22"/>
+                <w:szCs w:val="22"/>
+              </w:rPr>
+            </w:pPr>
+          </w:p>
+        </w:tc>
+        <w:tc>
+          <w:tcPr>
+            <w:tcW w:w="570" w:type="dxa"/>
+          </w:tcPr>
+          <w:p>
+            <w:pPr>
+              <w:spacing w:before="0" w:after="0" w:line="240" w:lineRule="auto"/>
+              <w:jc w:val="center"/>
+              <w:rPr>
+                <w:sz w:val="22"/>
+                <w:szCs w:val="22"/>
+              </w:rPr>
+            </w:pPr>
+          </w:p>
+        </w:tc>
+        <w:tc>
+          <w:tcPr>
+            <w:tcW w:w="540" w:type="dxa"/>
+          </w:tcPr>
+          <w:p>
+            <w:pPr>
+              <w:spacing w:before="0" w:after="0" w:line="240" w:lineRule="auto"/>
+              <w:jc w:val="center"/>
+              <w:rPr>
+                <w:sz w:val="22"/>
+                <w:szCs w:val="22"/>
+              </w:rPr>
+            </w:pPr>
+          </w:p>
+        </w:tc>
+        <w:tc>
+          <w:tcPr>
+            <w:tcW w:w="510" w:type="dxa"/>
+          </w:tcPr>
+          <w:p>
+            <w:pPr>
+              <w:spacing w:before="0" w:after="0" w:line="240" w:lineRule="auto"/>
+              <w:jc w:val="center"/>
+              <w:rPr>
+                <w:sz w:val="22"/>
+                <w:szCs w:val="22"/>
+              </w:rPr>
+            </w:pPr>
+          </w:p>
+        </w:tc>
+      </w:tr>
+      <w:tr>
+        <w:tblPrEx>
+          <w:tblCellMar>
+            <w:top w:w="0" w:type="dxa"/>
+            <w:bottom w:w="0" w:type="dxa"/>
+          </w:tblCellMar>
+        </w:tblPrEx>
+        <w:trPr>
+          <w:trHeight w:val="420"/>
+        </w:trPr>
+        <w:tc>
+          <w:tcPr>
+            <w:tcW w:w="1230" w:type="dxa"/>
+            <w:gridSpan w:val="2"/>
+          </w:tcPr>
+          <w:p>
+            <w:pPr>
+              <w:spacing w:before="0" w:after="0" w:line="240" w:lineRule="auto"/>
+              <w:jc w:val="center"/>
+              <w:rPr>
+                <w:sz w:val="22"/>
+                <w:szCs w:val="22"/>
+              </w:rPr>
+            </w:pPr>
+            <w:r>
+              <w:rPr>
+                <w:sz w:val="22"/>
+                <w:szCs w:val="22"/>
+              </w:rPr>
+              <w:t>J</w:t>
+            </w:r>
+          </w:p>
+        </w:tc>
+        <w:tc>
+          <w:tcPr>
+            <w:tcW w:w="1290" w:type="dxa"/>
+            <w:gridSpan w:val="2"/>
+          </w:tcPr>
+          <w:p>
+            <w:pPr>
+              <w:spacing w:before="0" w:after="0" w:line="240" w:lineRule="auto"/>
+              <w:jc w:val="center"/>
+              <w:rPr>
+                <w:sz w:val="22"/>
+                <w:szCs w:val="22"/>
+              </w:rPr>
+            </w:pPr>
+            <w:r>
+              <w:rPr>
+                <w:sz w:val="22"/>
+                <w:szCs w:val="22"/>
+              </w:rPr>
+              <w:t>Q</w:t>
+            </w:r>
+          </w:p>
+        </w:tc>
+        <w:tc>
+          <w:tcPr>
+            <w:tcW w:w="1200" w:type="dxa"/>
+            <w:gridSpan w:val="2"/>
+          </w:tcPr>
+          <w:p>
+            <w:pPr>
+              <w:spacing w:before="0" w:after="0" w:line="240" w:lineRule="auto"/>
+              <w:jc w:val="center"/>
+              <w:rPr>
+                <w:sz w:val="22"/>
+                <w:szCs w:val="22"/>
+              </w:rPr>
+            </w:pPr>
+            <w:r>
+              <w:rPr>
+                <w:sz w:val="22"/>
+                <w:szCs w:val="22"/>
+              </w:rPr>
+              <w:t>D</w:t>
+            </w:r>
+          </w:p>
+        </w:tc>
+        <w:tc>
+          <w:tcPr>
+            <w:tcW w:w="1230" w:type="dxa"/>
+            <w:gridSpan w:val="2"/>
+          </w:tcPr>
+          <w:p>
+            <w:pPr>
+              <w:spacing w:before="0" w:after="0" w:line="240" w:lineRule="auto"/>
+              <w:jc w:val="center"/>
+              <w:rPr>
+                <w:sz w:val="22"/>
+                <w:szCs w:val="22"/>
+              </w:rPr>
+            </w:pPr>
+            <w:r>
+              <w:rPr>
+                <w:sz w:val="22"/>
+                <w:szCs w:val="22"/>
+              </w:rPr>
+              <w:t>T</w:t>
+            </w:r>
+          </w:p>
+        </w:tc>
+        <w:tc>
+          <w:tcPr>
+            <w:tcW w:w="1125" w:type="dxa"/>
+            <w:gridSpan w:val="2"/>
+          </w:tcPr>
+          <w:p>
+            <w:pPr>
+              <w:spacing w:before="0" w:after="0" w:line="240" w:lineRule="auto"/>
+              <w:jc w:val="center"/>
+              <w:rPr>
+                <w:sz w:val="22"/>
+                <w:szCs w:val="22"/>
+              </w:rPr>
+            </w:pPr>
+            <w:r>
+              <w:rPr>
+                <w:sz w:val="22"/>
+                <w:szCs w:val="22"/>
+              </w:rPr>
+              <w:t>I</w:t>
+            </w:r>
+          </w:p>
+        </w:tc>
+        <w:tc>
+          <w:tcPr>
+            <w:tcW w:w="1005" w:type="dxa"/>
+            <w:gridSpan w:val="2"/>
+          </w:tcPr>
+          <w:p>
+            <w:pPr>
+              <w:spacing w:before="0" w:after="0" w:line="240" w:lineRule="auto"/>
+              <w:jc w:val="center"/>
+              <w:rPr>
+                <w:sz w:val="22"/>
+                <w:szCs w:val="22"/>
+              </w:rPr>
+            </w:pPr>
+            <w:r>
+              <w:rPr>
+                <w:sz w:val="22"/>
+                <w:szCs w:val="22"/>
+              </w:rPr>
+              <w:t>B</w:t>
+            </w:r>
+          </w:p>
+        </w:tc>
+        <w:tc>
+          <w:tcPr>
+            <w:tcW w:w="1050" w:type="dxa"/>
+            <w:gridSpan w:val="2"/>
+          </w:tcPr>
+          <w:p>
+            <w:pPr>
+              <w:spacing w:before="0" w:after="0" w:line="240" w:lineRule="auto"/>
+              <w:jc w:val="center"/>
+              <w:rPr>
+                <w:sz w:val="22"/>
+                <w:szCs w:val="22"/>
+              </w:rPr>
+            </w:pPr>
+            <w:r>
+              <w:rPr>
+                <w:sz w:val="22"/>
+                <w:szCs w:val="22"/>
+              </w:rPr>
+              <w:t>S</w:t>
+            </w:r>
+          </w:p>
+        </w:tc>
+      </w:tr>
+    </w:tbl>
     <w:p>
       <w:pPr>
         <w:spacing w:before="0" w:after="0" w:line="240" w:lineRule="auto"/>
         <w:rPr>
-          <w:snapToGrid w:val="0"/>
+          <w:sz w:val="22"/>
+          <w:szCs w:val="22"/>
+        </w:rPr>
+      </w:pPr>
+    </w:p>
+    <w:p>
+      <w:pPr>
+        <w:spacing w:before="0" w:after="0" w:line="240" w:lineRule="auto"/>
+        <w:rPr>
           <w:sz w:val="22"/>
           <w:szCs w:val="22"/>
         </w:rPr>
@@ -1152,13 +2602,13 @@
           <w:lang w:val="en-US"/>
         </w:rPr>
         <w:drawing>
-          <wp:anchor distT="0" distB="0" distL="114300" distR="114300" simplePos="0" relativeHeight="251660288" behindDoc="0" locked="0" layoutInCell="1" allowOverlap="1" wp14:anchorId="78478709" wp14:editId="4FEBD992">
+          <wp:anchor distT="0" distB="0" distL="114300" distR="114300" simplePos="0" relativeHeight="251660288" behindDoc="0" locked="0" layoutInCell="1" allowOverlap="1" wp14:anchorId="78478709" wp14:editId="5ED91806">
             <wp:simplePos x="0" y="0"/>
             <wp:positionH relativeFrom="column">
-              <wp:posOffset>236855</wp:posOffset>
+              <wp:posOffset>103505</wp:posOffset>
             </wp:positionH>
             <wp:positionV relativeFrom="paragraph">
-              <wp:posOffset>189230</wp:posOffset>
+              <wp:posOffset>146050</wp:posOffset>
             </wp:positionV>
             <wp:extent cx="2209800" cy="876300"/>
             <wp:effectExtent l="19050" t="0" r="0" b="0"/>
@@ -1331,6 +2781,39 @@
     </w:p>
     <w:p>
       <w:pPr>
+        <w:pStyle w:val="code"/>
+        <w:widowControl/>
+        <w:rPr>
+          <w:rFonts w:ascii="Times New Roman" w:hAnsi="Times New Roman"/>
+          <w:sz w:val="22"/>
+          <w:szCs w:val="22"/>
+        </w:rPr>
+      </w:pPr>
+    </w:p>
+    <w:p>
+      <w:pPr>
+        <w:pStyle w:val="code"/>
+        <w:widowControl/>
+        <w:rPr>
+          <w:rFonts w:ascii="Times New Roman" w:hAnsi="Times New Roman"/>
+          <w:sz w:val="22"/>
+          <w:szCs w:val="22"/>
+        </w:rPr>
+      </w:pPr>
+    </w:p>
+    <w:p>
+      <w:pPr>
+        <w:pStyle w:val="code"/>
+        <w:widowControl/>
+        <w:rPr>
+          <w:rFonts w:ascii="Times New Roman" w:hAnsi="Times New Roman"/>
+          <w:sz w:val="22"/>
+          <w:szCs w:val="22"/>
+        </w:rPr>
+      </w:pPr>
+    </w:p>
+    <w:p>
+      <w:pPr>
         <w:numPr>
           <w:ilvl w:val="0"/>
           <w:numId w:val="36"/>
@@ -1348,6 +2831,7 @@
           <w:sz w:val="22"/>
           <w:szCs w:val="22"/>
         </w:rPr>
+        <w:lastRenderedPageBreak/>
         <w:t xml:space="preserve">Draw a graph (picture) of the </w:t>
       </w:r>
       <w:r>
@@ -5238,7 +6722,7 @@
   <w:style w:type="paragraph" w:default="1" w:styleId="Normal">
     <w:name w:val="Normal"/>
     <w:qFormat/>
-    <w:rsid w:val="005D4A56"/>
+    <w:rsid w:val="00BD3397"/>
     <w:pPr>
       <w:spacing w:before="60" w:after="40" w:line="288" w:lineRule="auto"/>
     </w:pPr>

</xml_diff>

<commit_message>
reviewed and created pdf
- finished simulated link tree question
</commit_message>
<xml_diff>
--- a/Assignments/Ass7.docx
+++ b/Assignments/Ass7.docx
@@ -929,6 +929,13 @@
               </w:rPr>
               <w:t xml:space="preserve"> Computed links store elements on the left in 2n+1 positions and on the right 2n+2 positions and if there is no element in that specific position the address is reserved in memory should an element be added. This can cause unused memory and therefore wasted space</w:t>
             </w:r>
+            <w:r>
+              <w:rPr>
+                <w:sz w:val="22"/>
+                <w:szCs w:val="22"/>
+              </w:rPr>
+              <w:t>.</w:t>
+            </w:r>
           </w:p>
         </w:tc>
       </w:tr>
@@ -1014,7 +1021,14 @@
                 <w:sz w:val="22"/>
                 <w:szCs w:val="22"/>
               </w:rPr>
-              <w:t xml:space="preserve">parent </w:t>
+              <w:t>non-leaf</w:t>
+            </w:r>
+            <w:r>
+              <w:rPr>
+                <w:sz w:val="22"/>
+                <w:szCs w:val="22"/>
+              </w:rPr>
+              <w:t xml:space="preserve"> </w:t>
             </w:r>
             <w:r>
               <w:rPr>
@@ -1028,14 +1042,14 @@
                 <w:sz w:val="22"/>
                 <w:szCs w:val="22"/>
               </w:rPr>
-              <w:t>2 or 0</w:t>
-            </w:r>
-            <w:r>
-              <w:rPr>
-                <w:sz w:val="22"/>
-                <w:szCs w:val="22"/>
-              </w:rPr>
-              <w:t xml:space="preserve"> children. A tree is complete </w:t>
+              <w:t xml:space="preserve">2 </w:t>
+            </w:r>
+            <w:r>
+              <w:rPr>
+                <w:sz w:val="22"/>
+                <w:szCs w:val="22"/>
+              </w:rPr>
+              <w:t xml:space="preserve">children. A tree is complete </w:t>
             </w:r>
             <w:r>
               <w:rPr>
@@ -1077,14 +1091,28 @@
                 <w:sz w:val="22"/>
                 <w:szCs w:val="22"/>
               </w:rPr>
-              <w:t xml:space="preserve"> bottom level nodes that</w:t>
-            </w:r>
-            <w:r>
-              <w:rPr>
-                <w:sz w:val="22"/>
-                <w:szCs w:val="22"/>
-              </w:rPr>
-              <w:t xml:space="preserve"> are partially filled left to right. </w:t>
+              <w:t xml:space="preserve"> bottom level nodes</w:t>
+            </w:r>
+            <w:r>
+              <w:rPr>
+                <w:sz w:val="22"/>
+                <w:szCs w:val="22"/>
+              </w:rPr>
+              <w:t xml:space="preserve"> are partially filled </w:t>
+            </w:r>
+            <w:r>
+              <w:rPr>
+                <w:sz w:val="22"/>
+                <w:szCs w:val="22"/>
+              </w:rPr>
+              <w:t xml:space="preserve">from </w:t>
+            </w:r>
+            <w:r>
+              <w:rPr>
+                <w:sz w:val="22"/>
+                <w:szCs w:val="22"/>
+              </w:rPr>
+              <w:t xml:space="preserve">left to right. </w:t>
             </w:r>
           </w:p>
         </w:tc>
@@ -1231,6 +1259,20 @@
                 <w:szCs w:val="22"/>
               </w:rPr>
               <w:t xml:space="preserve"> is the root, and the children follow in a 2n+1 index for the left nodes and a 2n+2 index for the right nodes. </w:t>
+            </w:r>
+            <w:r>
+              <w:rPr>
+                <w:sz w:val="22"/>
+                <w:szCs w:val="22"/>
+              </w:rPr>
+              <w:t>If you read the ele</w:t>
+            </w:r>
+            <w:r>
+              <w:rPr>
+                <w:sz w:val="22"/>
+                <w:szCs w:val="22"/>
+              </w:rPr>
+              <w:t>ments starting at the front of the array they will be in level-order.</w:t>
             </w:r>
           </w:p>
         </w:tc>
@@ -2112,14 +2154,119 @@
                 <w:sz w:val="22"/>
                 <w:szCs w:val="22"/>
               </w:rPr>
-              <w:t xml:space="preserve"> and the children follow in a first come first serve order </w:t>
-            </w:r>
-            <w:r>
-              <w:rPr>
-                <w:sz w:val="22"/>
-                <w:szCs w:val="22"/>
-              </w:rPr>
-              <w:t>(WIP: is it read right to left ??)</w:t>
+              <w:t xml:space="preserve"> and the children follow in a first</w:t>
+            </w:r>
+            <w:r>
+              <w:rPr>
+                <w:sz w:val="22"/>
+                <w:szCs w:val="22"/>
+              </w:rPr>
+              <w:t>-</w:t>
+            </w:r>
+            <w:r>
+              <w:rPr>
+                <w:sz w:val="22"/>
+                <w:szCs w:val="22"/>
+              </w:rPr>
+              <w:t>come</w:t>
+            </w:r>
+            <w:r>
+              <w:rPr>
+                <w:sz w:val="22"/>
+                <w:szCs w:val="22"/>
+              </w:rPr>
+              <w:t>-</w:t>
+            </w:r>
+            <w:r>
+              <w:rPr>
+                <w:sz w:val="22"/>
+                <w:szCs w:val="22"/>
+              </w:rPr>
+              <w:t>first</w:t>
+            </w:r>
+            <w:r>
+              <w:rPr>
+                <w:sz w:val="22"/>
+                <w:szCs w:val="22"/>
+              </w:rPr>
+              <w:t>-</w:t>
+            </w:r>
+            <w:r>
+              <w:rPr>
+                <w:sz w:val="22"/>
+                <w:szCs w:val="22"/>
+              </w:rPr>
+              <w:t>serve</w:t>
+            </w:r>
+            <w:r>
+              <w:rPr>
+                <w:sz w:val="22"/>
+                <w:szCs w:val="22"/>
+              </w:rPr>
+              <w:t>d</w:t>
+            </w:r>
+            <w:r>
+              <w:rPr>
+                <w:sz w:val="22"/>
+                <w:szCs w:val="22"/>
+              </w:rPr>
+              <w:t xml:space="preserve"> order</w:t>
+            </w:r>
+            <w:r>
+              <w:rPr>
+                <w:sz w:val="22"/>
+                <w:szCs w:val="22"/>
+              </w:rPr>
+              <w:t>.</w:t>
+            </w:r>
+            <w:r>
+              <w:rPr>
+                <w:sz w:val="22"/>
+                <w:szCs w:val="22"/>
+              </w:rPr>
+              <w:t xml:space="preserve"> </w:t>
+            </w:r>
+            <w:r>
+              <w:rPr>
+                <w:sz w:val="22"/>
+                <w:szCs w:val="22"/>
+              </w:rPr>
+              <w:t xml:space="preserve">The array contains objects that </w:t>
+            </w:r>
+            <w:r>
+              <w:rPr>
+                <w:sz w:val="22"/>
+                <w:szCs w:val="22"/>
+              </w:rPr>
+              <w:t>hold references to the element and the children of that node. The reference</w:t>
+            </w:r>
+            <w:r>
+              <w:rPr>
+                <w:sz w:val="22"/>
+                <w:szCs w:val="22"/>
+              </w:rPr>
+              <w:t>s</w:t>
+            </w:r>
+            <w:r>
+              <w:rPr>
+                <w:sz w:val="22"/>
+                <w:szCs w:val="22"/>
+              </w:rPr>
+              <w:t xml:space="preserve"> </w:t>
+            </w:r>
+            <w:r>
+              <w:rPr>
+                <w:sz w:val="22"/>
+                <w:szCs w:val="22"/>
+              </w:rPr>
+              <w:t>for the children are the index of it</w:t>
+            </w:r>
+            <w:r>
+              <w:rPr>
+                <w:sz w:val="22"/>
+                <w:szCs w:val="22"/>
+              </w:rPr>
+              <w:t>s position in the array.</w:t>
             </w:r>
           </w:p>
         </w:tc>
@@ -2740,9 +2887,11 @@
       <w:r>
         <w:rPr>
           <w:rFonts w:ascii="Times New Roman" w:hAnsi="Times New Roman"/>
-          <w:sz w:val="22"/>
-          <w:szCs w:val="22"/>
-        </w:rPr>
+          <w:noProof/>
+          <w:sz w:val="22"/>
+          <w:szCs w:val="22"/>
+        </w:rPr>
+        <w:lastRenderedPageBreak/>
         <w:drawing>
           <wp:anchor distT="0" distB="0" distL="114300" distR="114300" simplePos="0" relativeHeight="251679744" behindDoc="1" locked="0" layoutInCell="1" allowOverlap="1" wp14:anchorId="102CD367" wp14:editId="5D8304F0">
             <wp:simplePos x="0" y="0"/>
@@ -2915,7 +3064,6 @@
           <w:sz w:val="22"/>
           <w:szCs w:val="22"/>
         </w:rPr>
-        <w:lastRenderedPageBreak/>
         <w:t xml:space="preserve">Draw a graph (picture) of the </w:t>
       </w:r>
       <w:r>
@@ -2963,6 +3111,7 @@
       </w:pPr>
       <w:r>
         <w:rPr>
+          <w:noProof/>
           <w:snapToGrid w:val="0"/>
           <w:sz w:val="22"/>
           <w:szCs w:val="22"/>
@@ -3615,7 +3764,23 @@
                 <w:sz w:val="22"/>
                 <w:szCs w:val="22"/>
               </w:rPr>
-              <w:t>3 nodes have Q as an ancestor</w:t>
+              <w:t>Three</w:t>
+            </w:r>
+            <w:r>
+              <w:rPr>
+                <w:snapToGrid w:val="0"/>
+                <w:sz w:val="22"/>
+                <w:szCs w:val="22"/>
+              </w:rPr>
+              <w:t xml:space="preserve"> nodes have Q as an ancestor</w:t>
+            </w:r>
+            <w:r>
+              <w:rPr>
+                <w:snapToGrid w:val="0"/>
+                <w:sz w:val="22"/>
+                <w:szCs w:val="22"/>
+              </w:rPr>
+              <w:t>: I, T, S.</w:t>
             </w:r>
           </w:p>
         </w:tc>
@@ -3677,6 +3842,14 @@
               </w:rPr>
               <w:t>D and Q are children of J</w:t>
             </w:r>
+            <w:r>
+              <w:rPr>
+                <w:snapToGrid w:val="0"/>
+                <w:sz w:val="22"/>
+                <w:szCs w:val="22"/>
+              </w:rPr>
+              <w:t>.</w:t>
+            </w:r>
           </w:p>
         </w:tc>
       </w:tr>
@@ -3735,7 +3908,23 @@
                 <w:sz w:val="22"/>
                 <w:szCs w:val="22"/>
               </w:rPr>
-              <w:t>The tree has a height of 3 aka 3 levels</w:t>
+              <w:t xml:space="preserve">The tree has a height of 3 </w:t>
+            </w:r>
+            <w:r>
+              <w:rPr>
+                <w:snapToGrid w:val="0"/>
+                <w:sz w:val="22"/>
+                <w:szCs w:val="22"/>
+              </w:rPr>
+              <w:t xml:space="preserve">because the length of the longest path from root to leaf is </w:t>
+            </w:r>
+            <w:r>
+              <w:rPr>
+                <w:snapToGrid w:val="0"/>
+                <w:sz w:val="22"/>
+                <w:szCs w:val="22"/>
+              </w:rPr>
+              <w:t>3.</w:t>
             </w:r>
           </w:p>
         </w:tc>
@@ -3795,6 +3984,7 @@
                 <w:sz w:val="22"/>
                 <w:szCs w:val="22"/>
               </w:rPr>
+              <w:lastRenderedPageBreak/>
               <w:t xml:space="preserve">I </w:t>
             </w:r>
             <w:proofErr w:type="gramStart"/>
@@ -3928,67 +4118,7 @@
         <w:szCs w:val="18"/>
         <w:lang w:val="fr-CA"/>
       </w:rPr>
-      <w:t xml:space="preserve"> – </w:t>
-    </w:r>
-    <w:proofErr w:type="spellStart"/>
-    <w:r>
-      <w:rPr>
-        <w:i/>
-        <w:sz w:val="18"/>
-        <w:szCs w:val="18"/>
-        <w:lang w:val="fr-CA"/>
-      </w:rPr>
-      <w:t>Assignment</w:t>
-    </w:r>
-    <w:proofErr w:type="spellEnd"/>
-    <w:r>
-      <w:rPr>
-        <w:i/>
-        <w:sz w:val="18"/>
-        <w:szCs w:val="18"/>
-        <w:lang w:val="fr-CA"/>
-      </w:rPr>
-      <w:t>/</w:t>
-    </w:r>
-    <w:proofErr w:type="spellStart"/>
-    <w:r>
-      <w:rPr>
-        <w:i/>
-        <w:sz w:val="18"/>
-        <w:szCs w:val="18"/>
-        <w:lang w:val="fr-CA"/>
-      </w:rPr>
-      <w:t>Lab</w:t>
-    </w:r>
-    <w:proofErr w:type="spellEnd"/>
-    <w:r>
-      <w:rPr>
-        <w:i/>
-        <w:sz w:val="18"/>
-        <w:szCs w:val="18"/>
-        <w:lang w:val="fr-CA"/>
-      </w:rPr>
-      <w:t xml:space="preserve"> </w:t>
-    </w:r>
-    <w:proofErr w:type="spellStart"/>
-    <w:r>
-      <w:rPr>
-        <w:i/>
-        <w:sz w:val="18"/>
-        <w:szCs w:val="18"/>
-        <w:lang w:val="fr-CA"/>
-      </w:rPr>
-      <w:t>Exercises</w:t>
-    </w:r>
-    <w:proofErr w:type="spellEnd"/>
-    <w:r>
-      <w:rPr>
-        <w:i/>
-        <w:sz w:val="18"/>
-        <w:szCs w:val="18"/>
-        <w:lang w:val="fr-CA"/>
-      </w:rPr>
-      <w:t xml:space="preserve"> – page </w:t>
+      <w:t xml:space="preserve"> – Assignment/Lab Exercises – page </w:t>
     </w:r>
     <w:r>
       <w:rPr>

</xml_diff>